<commit_message>
add notes on docx to markdown
</commit_message>
<xml_diff>
--- a/binary/notes.docx
+++ b/binary/notes.docx
@@ -4,12 +4,38 @@
   <w:body>
     <w:p>
       <w:pPr>
+        <w:pStyle w:val="Heading1"/>
+        <w:numPr>
+          <w:ilvl w:val="0"/>
+          <w:numId w:val="1"/>
+        </w:numPr>
+        <w:spacing w:before="240" w:after="120"/>
+        <w:rPr/>
+      </w:pPr>
+      <w:r>
+        <w:rPr/>
+        <w:t>Introduction</w:t>
+      </w:r>
+    </w:p>
+    <w:p>
+      <w:pPr>
         <w:pStyle w:val="Normal"/>
         <w:rPr/>
       </w:pPr>
       <w:r>
         <w:rPr/>
-        <w:t>Ola mundo!</w:t>
+        <w:t xml:space="preserve">Hello </w:t>
+      </w:r>
+      <w:r>
+        <w:rPr>
+          <w:b/>
+          <w:bCs/>
+        </w:rPr>
+        <w:t>Fastdev</w:t>
+      </w:r>
+      <w:r>
+        <w:rPr/>
+        <w:t>!</w:t>
       </w:r>
     </w:p>
     <w:sectPr>
@@ -19,9 +45,111 @@
       <w:pgNumType w:fmt="decimal"/>
       <w:formProt w:val="false"/>
       <w:textDirection w:val="lrTb"/>
+      <w:docGrid w:type="default" w:linePitch="100" w:charSpace="0"/>
     </w:sectPr>
   </w:body>
 </w:document>
+</file>
+
+<file path=word/numbering.xml><?xml version="1.0" encoding="utf-8"?>
+<w:numbering xmlns:w="http://schemas.openxmlformats.org/wordprocessingml/2006/main" xmlns:o="urn:schemas-microsoft-com:office:office" xmlns:r="http://schemas.openxmlformats.org/officeDocument/2006/relationships" xmlns:v="urn:schemas-microsoft-com:vml">
+  <w:abstractNum w:abstractNumId="1">
+    <w:lvl w:ilvl="0">
+      <w:start w:val="1"/>
+      <w:pStyle w:val="Heading1"/>
+      <w:numFmt w:val="none"/>
+      <w:suff w:val="nothing"/>
+      <w:lvlText w:val=""/>
+      <w:lvlJc w:val="left"/>
+      <w:pPr>
+        <w:ind w:left="0" w:hanging="0"/>
+      </w:pPr>
+    </w:lvl>
+    <w:lvl w:ilvl="1">
+      <w:start w:val="1"/>
+      <w:numFmt w:val="none"/>
+      <w:suff w:val="nothing"/>
+      <w:lvlText w:val=""/>
+      <w:lvlJc w:val="left"/>
+      <w:pPr>
+        <w:ind w:left="0" w:hanging="0"/>
+      </w:pPr>
+    </w:lvl>
+    <w:lvl w:ilvl="2">
+      <w:start w:val="1"/>
+      <w:numFmt w:val="none"/>
+      <w:suff w:val="nothing"/>
+      <w:lvlText w:val=""/>
+      <w:lvlJc w:val="left"/>
+      <w:pPr>
+        <w:ind w:left="0" w:hanging="0"/>
+      </w:pPr>
+    </w:lvl>
+    <w:lvl w:ilvl="3">
+      <w:start w:val="1"/>
+      <w:numFmt w:val="none"/>
+      <w:suff w:val="nothing"/>
+      <w:lvlText w:val=""/>
+      <w:lvlJc w:val="left"/>
+      <w:pPr>
+        <w:ind w:left="0" w:hanging="0"/>
+      </w:pPr>
+    </w:lvl>
+    <w:lvl w:ilvl="4">
+      <w:start w:val="1"/>
+      <w:numFmt w:val="none"/>
+      <w:suff w:val="nothing"/>
+      <w:lvlText w:val=""/>
+      <w:lvlJc w:val="left"/>
+      <w:pPr>
+        <w:ind w:left="0" w:hanging="0"/>
+      </w:pPr>
+    </w:lvl>
+    <w:lvl w:ilvl="5">
+      <w:start w:val="1"/>
+      <w:numFmt w:val="none"/>
+      <w:suff w:val="nothing"/>
+      <w:lvlText w:val=""/>
+      <w:lvlJc w:val="left"/>
+      <w:pPr>
+        <w:ind w:left="0" w:hanging="0"/>
+      </w:pPr>
+    </w:lvl>
+    <w:lvl w:ilvl="6">
+      <w:start w:val="1"/>
+      <w:numFmt w:val="none"/>
+      <w:suff w:val="nothing"/>
+      <w:lvlText w:val=""/>
+      <w:lvlJc w:val="left"/>
+      <w:pPr>
+        <w:ind w:left="0" w:hanging="0"/>
+      </w:pPr>
+    </w:lvl>
+    <w:lvl w:ilvl="7">
+      <w:start w:val="1"/>
+      <w:numFmt w:val="none"/>
+      <w:suff w:val="nothing"/>
+      <w:lvlText w:val=""/>
+      <w:lvlJc w:val="left"/>
+      <w:pPr>
+        <w:ind w:left="0" w:hanging="0"/>
+      </w:pPr>
+    </w:lvl>
+    <w:lvl w:ilvl="8">
+      <w:start w:val="1"/>
+      <w:numFmt w:val="none"/>
+      <w:suff w:val="nothing"/>
+      <w:lvlText w:val=""/>
+      <w:lvlJc w:val="left"/>
+      <w:pPr>
+        <w:ind w:left="0" w:hanging="0"/>
+      </w:pPr>
+    </w:lvl>
+  </w:abstractNum>
+  <w:num w:numId="1">
+    <w:abstractNumId w:val="1"/>
+  </w:num>
+</w:numbering>
 </file>
 
 <file path=word/styles.xml><?xml version="1.0" encoding="utf-8"?>
@@ -31,15 +159,13 @@
       <w:rPr>
         <w:rFonts w:ascii="Liberation Serif" w:hAnsi="Liberation Serif" w:eastAsia="Noto Sans CJK SC Regular" w:cs="Lohit Devanagari"/>
         <w:kern w:val="2"/>
-        <w:sz w:val="24"/>
+        <w:sz w:val="20"/>
         <w:szCs w:val="24"/>
         <w:lang w:val="en-US" w:eastAsia="zh-CN" w:bidi="hi-IN"/>
       </w:rPr>
     </w:rPrDefault>
     <w:pPrDefault>
-      <w:pPr>
-        <w:widowControl/>
-      </w:pPr>
+      <w:pPr/>
     </w:pPrDefault>
   </w:docDefaults>
   <w:style w:type="paragraph" w:styleId="Normal">
@@ -47,6 +173,8 @@
     <w:qFormat/>
     <w:pPr>
       <w:widowControl/>
+      <w:bidi w:val="0"/>
+      <w:jc w:val="left"/>
     </w:pPr>
     <w:rPr>
       <w:rFonts w:ascii="Liberation Serif" w:hAnsi="Liberation Serif" w:eastAsia="Noto Sans CJK SC Regular" w:cs="Lohit Devanagari"/>
@@ -57,6 +185,26 @@
       <w:lang w:val="en-US" w:eastAsia="zh-CN" w:bidi="hi-IN"/>
     </w:rPr>
   </w:style>
+  <w:style w:type="paragraph" w:styleId="Heading1">
+    <w:name w:val="Heading 1"/>
+    <w:basedOn w:val="Heading"/>
+    <w:next w:val="TextBody"/>
+    <w:qFormat/>
+    <w:pPr>
+      <w:numPr>
+        <w:ilvl w:val="0"/>
+        <w:numId w:val="1"/>
+      </w:numPr>
+      <w:spacing w:before="240" w:after="120"/>
+      <w:outlineLvl w:val="0"/>
+    </w:pPr>
+    <w:rPr>
+      <w:b/>
+      <w:bCs/>
+      <w:sz w:val="36"/>
+      <w:szCs w:val="36"/>
+    </w:rPr>
+  </w:style>
   <w:style w:type="paragraph" w:styleId="Heading">
     <w:name w:val="Heading"/>
     <w:basedOn w:val="Normal"/>

</xml_diff>